<commit_message>
IntelliJustice Architecture Specification changed. Documents are going to be updated later to include latest changes.
</commit_message>
<xml_diff>
--- a/docs/IntelliJustice Entity Hierarchy.docx
+++ b/docs/IntelliJustice Entity Hierarchy.docx
@@ -1216,7 +1216,7 @@
           </mc:Choice>
           <mc:Fallback>
             <w:pict>
-              <v:rect w14:anchorId="7F81F2D8" id="Rectangle 2" o:spid="_x0000_s1038" style="position:absolute;margin-left:0;margin-top:1.35pt;width:115.5pt;height:18.7pt;z-index:251661312;visibility:visible;mso-wrap-style:square;mso-width-percent:0;mso-height-percent:0;mso-wrap-distance-left:9pt;mso-wrap-distance-top:0;mso-wrap-distance-right:9pt;mso-wrap-distance-bottom:0;mso-position-horizontal:left;mso-position-horizontal-relative:margin;mso-position-vertical:absolute;mso-position-vertical-relative:text;mso-width-percent:0;mso-height-percent:0;mso-width-relative:margin;mso-height-relative:margin;v-text-anchor:middle" o:gfxdata="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" fillcolor="#91bce3 [2164]" strokecolor="#5b9bd5 [3204]" strokeweight=".5pt">
+              <v:rect w14:anchorId="5EBB480A" id="Rectangle 2" o:spid="_x0000_s1033" style="position:absolute;margin-left:0;margin-top:1.35pt;width:115.5pt;height:18.7pt;z-index:251661312;visibility:visible;mso-wrap-style:square;mso-width-percent:0;mso-height-percent:0;mso-wrap-distance-left:9pt;mso-wrap-distance-top:0;mso-wrap-distance-right:9pt;mso-wrap-distance-bottom:0;mso-position-horizontal:left;mso-position-horizontal-relative:margin;mso-position-vertical:absolute;mso-position-vertical-relative:text;mso-width-percent:0;mso-height-percent:0;mso-width-relative:margin;mso-height-relative:margin;v-text-anchor:middle" o:gfxdata="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" fillcolor="#91bce3 [2164]" strokecolor="#5b9bd5 [3204]" strokeweight=".5pt">
                 <v:fill color2="#7aaddd [2612]" rotate="t" colors="0 #b1cbe9;.5 #a3c1e5;1 #92b9e4" focus="100%" type="gradient">
                   <o:fill v:ext="view" type="gradientUnscaled"/>
                 </v:fill>
@@ -1266,8 +1266,6 @@
         </w:rPr>
         <w:t>d</w:t>
       </w:r>
-      <w:bookmarkStart w:id="0" w:name="_GoBack"/>
-      <w:bookmarkEnd w:id="0"/>
       <w:proofErr w:type="spellEnd"/>
       <w:proofErr w:type="gramEnd"/>
     </w:p>
@@ -1378,6 +1376,7 @@
                           <w:p>
                             <w:pPr>
                               <w:rPr>
+                                <w:color w:val="538135" w:themeColor="accent6" w:themeShade="BF"/>
                                 <w:lang w:val="en-US"/>
                               </w:rPr>
                             </w:pPr>
@@ -1411,6 +1410,20 @@
                               </w:rPr>
                               <w:br/>
                               <w:t>Wind Speed</w:t>
+                            </w:r>
+                            <w:r>
+                              <w:rPr>
+                                <w:color w:val="538135" w:themeColor="accent6" w:themeShade="BF"/>
+                                <w:lang w:val="en-US"/>
+                              </w:rPr>
+                              <w:br/>
+                            </w:r>
+                            <w:r>
+                              <w:rPr>
+                                <w:color w:val="538135" w:themeColor="accent6" w:themeShade="BF"/>
+                                <w:lang w:val="en-US"/>
+                              </w:rPr>
+                              <w:t>Reaction</w:t>
                             </w:r>
                             <w:r>
                               <w:rPr>
@@ -1448,6 +1461,7 @@
                     <w:p>
                       <w:pPr>
                         <w:rPr>
+                          <w:color w:val="538135" w:themeColor="accent6" w:themeShade="BF"/>
                           <w:lang w:val="en-US"/>
                         </w:rPr>
                       </w:pPr>
@@ -1481,6 +1495,20 @@
                         </w:rPr>
                         <w:br/>
                         <w:t>Wind Speed</w:t>
+                      </w:r>
+                      <w:r>
+                        <w:rPr>
+                          <w:color w:val="538135" w:themeColor="accent6" w:themeShade="BF"/>
+                          <w:lang w:val="en-US"/>
+                        </w:rPr>
+                        <w:br/>
+                      </w:r>
+                      <w:r>
+                        <w:rPr>
+                          <w:color w:val="538135" w:themeColor="accent6" w:themeShade="BF"/>
+                          <w:lang w:val="en-US"/>
+                        </w:rPr>
+                        <w:t>Reaction</w:t>
                       </w:r>
                       <w:r>
                         <w:rPr>
@@ -1565,7 +1593,6 @@
                                 <w:lang w:val="en-US"/>
                               </w:rPr>
                             </w:pPr>
-                            <w:proofErr w:type="spellStart"/>
                             <w:proofErr w:type="gramStart"/>
                             <w:r>
                               <w:rPr>
@@ -1574,9 +1601,8 @@
                                 <w:szCs w:val="20"/>
                                 <w:lang w:val="en-US"/>
                               </w:rPr>
-                              <w:t>int</w:t>
-                            </w:r>
-                            <w:proofErr w:type="spellEnd"/>
+                              <w:t>short</w:t>
+                            </w:r>
                             <w:proofErr w:type="gramEnd"/>
                           </w:p>
                           <w:p>
@@ -1589,7 +1615,6 @@
                                 <w:lang w:val="en-US"/>
                               </w:rPr>
                             </w:pPr>
-                            <w:proofErr w:type="spellStart"/>
                             <w:proofErr w:type="gramStart"/>
                             <w:r>
                               <w:rPr>
@@ -1598,9 +1623,8 @@
                                 <w:szCs w:val="20"/>
                                 <w:lang w:val="en-US"/>
                               </w:rPr>
-                              <w:t>int</w:t>
-                            </w:r>
-                            <w:proofErr w:type="spellEnd"/>
+                              <w:t>short</w:t>
+                            </w:r>
                             <w:proofErr w:type="gramEnd"/>
                           </w:p>
                           <w:p>
@@ -1613,7 +1637,6 @@
                                 <w:lang w:val="en-US"/>
                               </w:rPr>
                             </w:pPr>
-                            <w:proofErr w:type="spellStart"/>
                             <w:proofErr w:type="gramStart"/>
                             <w:r>
                               <w:rPr>
@@ -1622,9 +1645,8 @@
                                 <w:szCs w:val="20"/>
                                 <w:lang w:val="en-US"/>
                               </w:rPr>
-                              <w:t>int</w:t>
-                            </w:r>
-                            <w:proofErr w:type="spellEnd"/>
+                              <w:t>short</w:t>
+                            </w:r>
                             <w:proofErr w:type="gramEnd"/>
                           </w:p>
                           <w:p>
@@ -1637,7 +1659,6 @@
                                 <w:lang w:val="en-US"/>
                               </w:rPr>
                             </w:pPr>
-                            <w:proofErr w:type="spellStart"/>
                             <w:proofErr w:type="gramStart"/>
                             <w:r>
                               <w:rPr>
@@ -1646,9 +1667,30 @@
                                 <w:szCs w:val="20"/>
                                 <w:lang w:val="en-US"/>
                               </w:rPr>
-                              <w:t>int</w:t>
-                            </w:r>
-                            <w:proofErr w:type="spellEnd"/>
+                              <w:t>short</w:t>
+                            </w:r>
+                            <w:proofErr w:type="gramEnd"/>
+                          </w:p>
+                          <w:p>
+                            <w:pPr>
+                              <w:spacing w:line="139" w:lineRule="auto"/>
+                              <w:rPr>
+                                <w:color w:val="2F5496" w:themeColor="accent5" w:themeShade="BF"/>
+                                <w:sz w:val="20"/>
+                                <w:szCs w:val="20"/>
+                                <w:lang w:val="en-US"/>
+                              </w:rPr>
+                            </w:pPr>
+                            <w:proofErr w:type="gramStart"/>
+                            <w:r>
+                              <w:rPr>
+                                <w:color w:val="2F5496" w:themeColor="accent5" w:themeShade="BF"/>
+                                <w:sz w:val="20"/>
+                                <w:szCs w:val="20"/>
+                                <w:lang w:val="en-US"/>
+                              </w:rPr>
+                              <w:t>short</w:t>
+                            </w:r>
                             <w:proofErr w:type="gramEnd"/>
                           </w:p>
                           <w:p>
@@ -1698,7 +1740,6 @@
                           <w:lang w:val="en-US"/>
                         </w:rPr>
                       </w:pPr>
-                      <w:proofErr w:type="spellStart"/>
                       <w:proofErr w:type="gramStart"/>
                       <w:r>
                         <w:rPr>
@@ -1707,9 +1748,8 @@
                           <w:szCs w:val="20"/>
                           <w:lang w:val="en-US"/>
                         </w:rPr>
-                        <w:t>int</w:t>
-                      </w:r>
-                      <w:proofErr w:type="spellEnd"/>
+                        <w:t>short</w:t>
+                      </w:r>
                       <w:proofErr w:type="gramEnd"/>
                     </w:p>
                     <w:p>
@@ -1722,7 +1762,6 @@
                           <w:lang w:val="en-US"/>
                         </w:rPr>
                       </w:pPr>
-                      <w:proofErr w:type="spellStart"/>
                       <w:proofErr w:type="gramStart"/>
                       <w:r>
                         <w:rPr>
@@ -1731,9 +1770,8 @@
                           <w:szCs w:val="20"/>
                           <w:lang w:val="en-US"/>
                         </w:rPr>
-                        <w:t>int</w:t>
-                      </w:r>
-                      <w:proofErr w:type="spellEnd"/>
+                        <w:t>short</w:t>
+                      </w:r>
                       <w:proofErr w:type="gramEnd"/>
                     </w:p>
                     <w:p>
@@ -1746,7 +1784,6 @@
                           <w:lang w:val="en-US"/>
                         </w:rPr>
                       </w:pPr>
-                      <w:proofErr w:type="spellStart"/>
                       <w:proofErr w:type="gramStart"/>
                       <w:r>
                         <w:rPr>
@@ -1755,9 +1792,8 @@
                           <w:szCs w:val="20"/>
                           <w:lang w:val="en-US"/>
                         </w:rPr>
-                        <w:t>int</w:t>
-                      </w:r>
-                      <w:proofErr w:type="spellEnd"/>
+                        <w:t>short</w:t>
+                      </w:r>
                       <w:proofErr w:type="gramEnd"/>
                     </w:p>
                     <w:p>
@@ -1770,7 +1806,6 @@
                           <w:lang w:val="en-US"/>
                         </w:rPr>
                       </w:pPr>
-                      <w:proofErr w:type="spellStart"/>
                       <w:proofErr w:type="gramStart"/>
                       <w:r>
                         <w:rPr>
@@ -1779,9 +1814,30 @@
                           <w:szCs w:val="20"/>
                           <w:lang w:val="en-US"/>
                         </w:rPr>
-                        <w:t>int</w:t>
-                      </w:r>
-                      <w:proofErr w:type="spellEnd"/>
+                        <w:t>short</w:t>
+                      </w:r>
+                      <w:proofErr w:type="gramEnd"/>
+                    </w:p>
+                    <w:p>
+                      <w:pPr>
+                        <w:spacing w:line="139" w:lineRule="auto"/>
+                        <w:rPr>
+                          <w:color w:val="2F5496" w:themeColor="accent5" w:themeShade="BF"/>
+                          <w:sz w:val="20"/>
+                          <w:szCs w:val="20"/>
+                          <w:lang w:val="en-US"/>
+                        </w:rPr>
+                      </w:pPr>
+                      <w:proofErr w:type="gramStart"/>
+                      <w:r>
+                        <w:rPr>
+                          <w:color w:val="2F5496" w:themeColor="accent5" w:themeShade="BF"/>
+                          <w:sz w:val="20"/>
+                          <w:szCs w:val="20"/>
+                          <w:lang w:val="en-US"/>
+                        </w:rPr>
+                        <w:t>short</w:t>
+                      </w:r>
                       <w:proofErr w:type="gramEnd"/>
                     </w:p>
                     <w:p>
@@ -1940,7 +1996,6 @@
                                 <w:lang w:val="en-US"/>
                               </w:rPr>
                               <w:br/>
-                              <w:t>Reaction</w:t>
                             </w:r>
                             <w:r>
                               <w:rPr>
@@ -2057,7 +2112,6 @@
                           <w:lang w:val="en-US"/>
                         </w:rPr>
                         <w:br/>
-                        <w:t>Reaction</w:t>
                       </w:r>
                       <w:r>
                         <w:rPr>
@@ -2291,28 +2345,6 @@
                             </w:r>
                             <w:proofErr w:type="gramEnd"/>
                           </w:p>
-                          <w:p>
-                            <w:pPr>
-                              <w:spacing w:line="139" w:lineRule="auto"/>
-                              <w:rPr>
-                                <w:color w:val="2F5496" w:themeColor="accent5" w:themeShade="BF"/>
-                                <w:sz w:val="20"/>
-                                <w:szCs w:val="20"/>
-                                <w:lang w:val="en-US"/>
-                              </w:rPr>
-                            </w:pPr>
-                            <w:proofErr w:type="gramStart"/>
-                            <w:r>
-                              <w:rPr>
-                                <w:color w:val="2F5496" w:themeColor="accent5" w:themeShade="BF"/>
-                                <w:sz w:val="20"/>
-                                <w:szCs w:val="20"/>
-                                <w:lang w:val="en-US"/>
-                              </w:rPr>
-                              <w:t>short</w:t>
-                            </w:r>
-                            <w:proofErr w:type="gramEnd"/>
-                          </w:p>
                         </w:txbxContent>
                       </wps:txbx>
                       <wps:bodyPr rot="0" spcFirstLastPara="0" vertOverflow="overflow" horzOverflow="overflow" vert="horz" wrap="square" lIns="36576" tIns="82296" rIns="36576" bIns="36576" numCol="1" spcCol="0" rtlCol="0" fromWordArt="0" anchor="t" anchorCtr="0" forceAA="0" compatLnSpc="1">
@@ -2473,28 +2505,6 @@
                         <w:t>int</w:t>
                       </w:r>
                       <w:proofErr w:type="spellEnd"/>
-                      <w:proofErr w:type="gramEnd"/>
-                    </w:p>
-                    <w:p>
-                      <w:pPr>
-                        <w:spacing w:line="139" w:lineRule="auto"/>
-                        <w:rPr>
-                          <w:color w:val="2F5496" w:themeColor="accent5" w:themeShade="BF"/>
-                          <w:sz w:val="20"/>
-                          <w:szCs w:val="20"/>
-                          <w:lang w:val="en-US"/>
-                        </w:rPr>
-                      </w:pPr>
-                      <w:proofErr w:type="gramStart"/>
-                      <w:r>
-                        <w:rPr>
-                          <w:color w:val="2F5496" w:themeColor="accent5" w:themeShade="BF"/>
-                          <w:sz w:val="20"/>
-                          <w:szCs w:val="20"/>
-                          <w:lang w:val="en-US"/>
-                        </w:rPr>
-                        <w:t>short</w:t>
-                      </w:r>
                       <w:proofErr w:type="gramEnd"/>
                     </w:p>
                     <w:p>
@@ -3309,7 +3319,6 @@
                                 <w:lang w:val="en-US"/>
                               </w:rPr>
                               <w:br/>
-                              <w:t>Athlete List</w:t>
                             </w:r>
                           </w:p>
                         </w:txbxContent>
@@ -3414,7 +3423,6 @@
                           <w:lang w:val="en-US"/>
                         </w:rPr>
                         <w:br/>
-                        <w:t>Athlete List</w:t>
                       </w:r>
                     </w:p>
                   </w:txbxContent>
@@ -3590,6 +3598,7 @@
                                 <w:lang w:val="en-US"/>
                               </w:rPr>
                             </w:pPr>
+                            <w:proofErr w:type="gramStart"/>
                             <w:r>
                               <w:rPr>
                                 <w:color w:val="2E74B5" w:themeColor="accent1" w:themeShade="BF"/>
@@ -3599,17 +3608,16 @@
                               </w:rPr>
                               <w:t>short</w:t>
                             </w:r>
-                          </w:p>
-                          <w:p>
-                            <w:pPr>
-                              <w:spacing w:line="139" w:lineRule="auto"/>
+                            <w:proofErr w:type="gramEnd"/>
+                            <w:r>
                               <w:rPr>
                                 <w:color w:val="2E74B5" w:themeColor="accent1" w:themeShade="BF"/>
                                 <w:sz w:val="20"/>
                                 <w:szCs w:val="20"/>
                                 <w:lang w:val="en-US"/>
                               </w:rPr>
-                            </w:pPr>
+                              <w:br/>
+                            </w:r>
                             <w:r>
                               <w:rPr>
                                 <w:color w:val="2E74B5" w:themeColor="accent1" w:themeShade="BF"/>
@@ -3617,28 +3625,19 @@
                                 <w:szCs w:val="20"/>
                                 <w:lang w:val="en-US"/>
                               </w:rPr>
+                              <w:br/>
+                            </w:r>
+                            <w:proofErr w:type="spellStart"/>
+                            <w:r>
+                              <w:rPr>
+                                <w:color w:val="2E74B5" w:themeColor="accent1" w:themeShade="BF"/>
+                                <w:sz w:val="20"/>
+                                <w:szCs w:val="20"/>
+                                <w:lang w:val="en-US"/>
+                              </w:rPr>
                               <w:t>short</w:t>
                             </w:r>
-                          </w:p>
-                          <w:p>
-                            <w:pPr>
-                              <w:spacing w:line="139" w:lineRule="auto"/>
-                              <w:rPr>
-                                <w:color w:val="2E74B5" w:themeColor="accent1" w:themeShade="BF"/>
-                                <w:sz w:val="20"/>
-                                <w:szCs w:val="20"/>
-                                <w:lang w:val="en-US"/>
-                              </w:rPr>
-                            </w:pPr>
-                            <w:r>
-                              <w:rPr>
-                                <w:color w:val="2E74B5" w:themeColor="accent1" w:themeShade="BF"/>
-                                <w:sz w:val="20"/>
-                                <w:szCs w:val="20"/>
-                                <w:lang w:val="en-US"/>
-                              </w:rPr>
-                              <w:t>ref</w:t>
-                            </w:r>
+                            <w:proofErr w:type="spellEnd"/>
                           </w:p>
                         </w:txbxContent>
                       </wps:txbx>
@@ -3775,6 +3774,7 @@
                           <w:lang w:val="en-US"/>
                         </w:rPr>
                       </w:pPr>
+                      <w:proofErr w:type="gramStart"/>
                       <w:r>
                         <w:rPr>
                           <w:color w:val="2E74B5" w:themeColor="accent1" w:themeShade="BF"/>
@@ -3784,17 +3784,16 @@
                         </w:rPr>
                         <w:t>short</w:t>
                       </w:r>
-                    </w:p>
-                    <w:p>
-                      <w:pPr>
-                        <w:spacing w:line="139" w:lineRule="auto"/>
+                      <w:proofErr w:type="gramEnd"/>
+                      <w:r>
                         <w:rPr>
                           <w:color w:val="2E74B5" w:themeColor="accent1" w:themeShade="BF"/>
                           <w:sz w:val="20"/>
                           <w:szCs w:val="20"/>
                           <w:lang w:val="en-US"/>
                         </w:rPr>
-                      </w:pPr>
+                        <w:br/>
+                      </w:r>
                       <w:r>
                         <w:rPr>
                           <w:color w:val="2E74B5" w:themeColor="accent1" w:themeShade="BF"/>
@@ -3802,28 +3801,19 @@
                           <w:szCs w:val="20"/>
                           <w:lang w:val="en-US"/>
                         </w:rPr>
+                        <w:br/>
+                      </w:r>
+                      <w:proofErr w:type="spellStart"/>
+                      <w:r>
+                        <w:rPr>
+                          <w:color w:val="2E74B5" w:themeColor="accent1" w:themeShade="BF"/>
+                          <w:sz w:val="20"/>
+                          <w:szCs w:val="20"/>
+                          <w:lang w:val="en-US"/>
+                        </w:rPr>
                         <w:t>short</w:t>
                       </w:r>
-                    </w:p>
-                    <w:p>
-                      <w:pPr>
-                        <w:spacing w:line="139" w:lineRule="auto"/>
-                        <w:rPr>
-                          <w:color w:val="2E74B5" w:themeColor="accent1" w:themeShade="BF"/>
-                          <w:sz w:val="20"/>
-                          <w:szCs w:val="20"/>
-                          <w:lang w:val="en-US"/>
-                        </w:rPr>
-                      </w:pPr>
-                      <w:r>
-                        <w:rPr>
-                          <w:color w:val="2E74B5" w:themeColor="accent1" w:themeShade="BF"/>
-                          <w:sz w:val="20"/>
-                          <w:szCs w:val="20"/>
-                          <w:lang w:val="en-US"/>
-                        </w:rPr>
-                        <w:t>ref</w:t>
-                      </w:r>
+                      <w:proofErr w:type="spellEnd"/>
                     </w:p>
                   </w:txbxContent>
                 </v:textbox>
@@ -4364,6 +4354,8 @@
           <w:lang w:val="en-US"/>
         </w:rPr>
       </w:pPr>
+      <w:bookmarkStart w:id="0" w:name="_GoBack"/>
+      <w:bookmarkEnd w:id="0"/>
     </w:p>
     <w:p>
       <w:pPr>

</xml_diff>